<commit_message>
add change history and solution files
</commit_message>
<xml_diff>
--- a/Change-History.docx
+++ b/Change-History.docx
@@ -83,17 +83,6 @@
     <w:p>
       <w:pPr>
         <w:spacing w:after="0" w:line="240" w:lineRule="auto"/>
-        <w:ind w:left="720"/>
-        <w:contextualSpacing/>
-        <w:rPr>
-          <w:rFonts w:asciiTheme="minorHAnsi" w:hAnsiTheme="minorHAnsi"/>
-        </w:rPr>
-      </w:pPr>
-    </w:p>
-    <w:p>
-      <w:pPr>
-        <w:spacing w:after="0" w:line="240" w:lineRule="auto"/>
-        <w:ind w:left="720"/>
         <w:contextualSpacing/>
         <w:rPr>
           <w:rFonts w:asciiTheme="minorHAnsi" w:hAnsiTheme="minorHAnsi"/>
@@ -101,12 +90,468 @@
           <w:szCs w:val="28"/>
         </w:rPr>
       </w:pPr>
+    </w:p>
+    <w:p>
+      <w:pPr>
+        <w:pStyle w:val="Heading1"/>
+        <w:spacing w:before="0"/>
+        <w:contextualSpacing/>
+        <w:rPr>
+          <w:rFonts w:asciiTheme="minorHAnsi" w:hAnsiTheme="minorHAnsi"/>
+          <w:sz w:val="32"/>
+          <w:szCs w:val="32"/>
+        </w:rPr>
+      </w:pPr>
+      <w:r>
+        <w:rPr>
+          <w:rFonts w:asciiTheme="minorHAnsi" w:hAnsiTheme="minorHAnsi"/>
+          <w:sz w:val="32"/>
+          <w:szCs w:val="32"/>
+        </w:rPr>
+        <w:t>Team members:</w:t>
+      </w:r>
+    </w:p>
+    <w:p>
+      <w:pPr>
+        <w:spacing w:after="0" w:line="240" w:lineRule="auto"/>
+        <w:ind w:left="720"/>
+        <w:contextualSpacing/>
+        <w:rPr>
+          <w:rFonts w:asciiTheme="minorHAnsi" w:hAnsiTheme="minorHAnsi"/>
+        </w:rPr>
+      </w:pPr>
+    </w:p>
+    <w:tbl>
+      <w:tblPr>
+        <w:tblW w:w="4140" w:type="dxa"/>
+        <w:tblInd w:w="93" w:type="dxa"/>
+        <w:tblLook w:val="04A0" w:firstRow="1" w:lastRow="0" w:firstColumn="1" w:lastColumn="0" w:noHBand="0" w:noVBand="1"/>
+      </w:tblPr>
+      <w:tblGrid>
+        <w:gridCol w:w="2420"/>
+        <w:gridCol w:w="1720"/>
+      </w:tblGrid>
+      <w:tr>
+        <w:trPr>
+          <w:trHeight w:val="300"/>
+        </w:trPr>
+        <w:tc>
+          <w:tcPr>
+            <w:tcW w:w="2420" w:type="dxa"/>
+            <w:tcBorders>
+              <w:top w:val="single" w:sz="4" w:space="0" w:color="auto"/>
+              <w:left w:val="single" w:sz="4" w:space="0" w:color="auto"/>
+              <w:bottom w:val="single" w:sz="4" w:space="0" w:color="auto"/>
+              <w:right w:val="single" w:sz="4" w:space="0" w:color="auto"/>
+            </w:tcBorders>
+            <w:shd w:val="clear" w:color="000000" w:fill="A6A6A6"/>
+            <w:noWrap/>
+            <w:vAlign w:val="bottom"/>
+            <w:hideMark/>
+          </w:tcPr>
+          <w:p>
+            <w:pPr>
+              <w:spacing w:after="0" w:line="240" w:lineRule="auto"/>
+              <w:jc w:val="center"/>
+              <w:rPr>
+                <w:b/>
+                <w:bCs/>
+                <w:color w:val="000000"/>
+              </w:rPr>
+            </w:pPr>
+            <w:r>
+              <w:rPr>
+                <w:b/>
+                <w:bCs/>
+                <w:color w:val="000000"/>
+              </w:rPr>
+              <w:t>Team member</w:t>
+            </w:r>
+          </w:p>
+        </w:tc>
+        <w:tc>
+          <w:tcPr>
+            <w:tcW w:w="1720" w:type="dxa"/>
+            <w:tcBorders>
+              <w:top w:val="single" w:sz="4" w:space="0" w:color="auto"/>
+              <w:left w:val="nil"/>
+              <w:bottom w:val="single" w:sz="4" w:space="0" w:color="auto"/>
+              <w:right w:val="single" w:sz="4" w:space="0" w:color="auto"/>
+            </w:tcBorders>
+            <w:shd w:val="clear" w:color="000000" w:fill="A6A6A6"/>
+            <w:noWrap/>
+            <w:vAlign w:val="bottom"/>
+            <w:hideMark/>
+          </w:tcPr>
+          <w:p>
+            <w:pPr>
+              <w:spacing w:after="0" w:line="240" w:lineRule="auto"/>
+              <w:jc w:val="center"/>
+              <w:rPr>
+                <w:b/>
+                <w:bCs/>
+                <w:color w:val="000000"/>
+              </w:rPr>
+            </w:pPr>
+            <w:r>
+              <w:rPr>
+                <w:b/>
+                <w:bCs/>
+                <w:color w:val="000000"/>
+              </w:rPr>
+              <w:t>Github UserID</w:t>
+            </w:r>
+          </w:p>
+        </w:tc>
+      </w:tr>
+      <w:tr>
+        <w:trPr>
+          <w:trHeight w:val="300"/>
+        </w:trPr>
+        <w:tc>
+          <w:tcPr>
+            <w:tcW w:w="2420" w:type="dxa"/>
+            <w:tcBorders>
+              <w:top w:val="nil"/>
+              <w:left w:val="single" w:sz="4" w:space="0" w:color="auto"/>
+              <w:bottom w:val="single" w:sz="4" w:space="0" w:color="auto"/>
+              <w:right w:val="single" w:sz="4" w:space="0" w:color="auto"/>
+            </w:tcBorders>
+            <w:shd w:val="clear" w:color="000000" w:fill="DCE6F1"/>
+            <w:noWrap/>
+            <w:vAlign w:val="bottom"/>
+            <w:hideMark/>
+          </w:tcPr>
+          <w:p>
+            <w:pPr>
+              <w:spacing w:after="0" w:line="240" w:lineRule="auto"/>
+              <w:rPr>
+                <w:color w:val="000000"/>
+              </w:rPr>
+            </w:pPr>
+            <w:r>
+              <w:rPr>
+                <w:color w:val="000000"/>
+              </w:rPr>
+              <w:t xml:space="preserve">Nicholas Murray       </w:t>
+            </w:r>
+          </w:p>
+        </w:tc>
+        <w:tc>
+          <w:tcPr>
+            <w:tcW w:w="1720" w:type="dxa"/>
+            <w:tcBorders>
+              <w:top w:val="nil"/>
+              <w:left w:val="nil"/>
+              <w:bottom w:val="single" w:sz="4" w:space="0" w:color="auto"/>
+              <w:right w:val="single" w:sz="4" w:space="0" w:color="auto"/>
+            </w:tcBorders>
+            <w:shd w:val="clear" w:color="000000" w:fill="DCE6F1"/>
+            <w:noWrap/>
+            <w:vAlign w:val="bottom"/>
+            <w:hideMark/>
+          </w:tcPr>
+          <w:p>
+            <w:pPr>
+              <w:spacing w:after="0" w:line="240" w:lineRule="auto"/>
+              <w:rPr>
+                <w:color w:val="000000"/>
+              </w:rPr>
+            </w:pPr>
+            <w:r>
+              <w:rPr>
+                <w:color w:val="000000"/>
+              </w:rPr>
+              <w:t>njmurra1</w:t>
+            </w:r>
+          </w:p>
+        </w:tc>
+      </w:tr>
+      <w:tr>
+        <w:trPr>
+          <w:trHeight w:val="300"/>
+        </w:trPr>
+        <w:tc>
+          <w:tcPr>
+            <w:tcW w:w="2420" w:type="dxa"/>
+            <w:tcBorders>
+              <w:top w:val="nil"/>
+              <w:left w:val="single" w:sz="4" w:space="0" w:color="auto"/>
+              <w:bottom w:val="single" w:sz="4" w:space="0" w:color="auto"/>
+              <w:right w:val="single" w:sz="4" w:space="0" w:color="auto"/>
+            </w:tcBorders>
+            <w:shd w:val="clear" w:color="000000" w:fill="DCE6F1"/>
+            <w:noWrap/>
+            <w:vAlign w:val="bottom"/>
+            <w:hideMark/>
+          </w:tcPr>
+          <w:p>
+            <w:pPr>
+              <w:spacing w:after="0" w:line="240" w:lineRule="auto"/>
+              <w:rPr>
+                <w:color w:val="000000"/>
+              </w:rPr>
+            </w:pPr>
+            <w:r>
+              <w:rPr>
+                <w:color w:val="000000"/>
+              </w:rPr>
+              <w:t xml:space="preserve">Vivian Vinh   </w:t>
+            </w:r>
+          </w:p>
+        </w:tc>
+        <w:tc>
+          <w:tcPr>
+            <w:tcW w:w="1720" w:type="dxa"/>
+            <w:tcBorders>
+              <w:top w:val="nil"/>
+              <w:left w:val="nil"/>
+              <w:bottom w:val="single" w:sz="4" w:space="0" w:color="auto"/>
+              <w:right w:val="single" w:sz="4" w:space="0" w:color="auto"/>
+            </w:tcBorders>
+            <w:shd w:val="clear" w:color="000000" w:fill="DCE6F1"/>
+            <w:noWrap/>
+            <w:vAlign w:val="bottom"/>
+            <w:hideMark/>
+          </w:tcPr>
+          <w:p>
+            <w:pPr>
+              <w:spacing w:after="0" w:line="240" w:lineRule="auto"/>
+              <w:rPr>
+                <w:color w:val="000000"/>
+              </w:rPr>
+            </w:pPr>
+            <w:r>
+              <w:rPr>
+                <w:color w:val="000000"/>
+              </w:rPr>
+              <w:t>vvinh</w:t>
+            </w:r>
+          </w:p>
+        </w:tc>
+      </w:tr>
+      <w:tr>
+        <w:trPr>
+          <w:trHeight w:val="300"/>
+        </w:trPr>
+        <w:tc>
+          <w:tcPr>
+            <w:tcW w:w="2420" w:type="dxa"/>
+            <w:tcBorders>
+              <w:top w:val="nil"/>
+              <w:left w:val="single" w:sz="4" w:space="0" w:color="auto"/>
+              <w:bottom w:val="single" w:sz="4" w:space="0" w:color="auto"/>
+              <w:right w:val="single" w:sz="4" w:space="0" w:color="auto"/>
+            </w:tcBorders>
+            <w:shd w:val="clear" w:color="000000" w:fill="DCE6F1"/>
+            <w:noWrap/>
+            <w:vAlign w:val="bottom"/>
+            <w:hideMark/>
+          </w:tcPr>
+          <w:p>
+            <w:pPr>
+              <w:spacing w:after="0" w:line="240" w:lineRule="auto"/>
+              <w:rPr>
+                <w:color w:val="000000"/>
+              </w:rPr>
+            </w:pPr>
+            <w:r>
+              <w:rPr>
+                <w:color w:val="000000"/>
+              </w:rPr>
+              <w:t xml:space="preserve">Timothy Zamora      </w:t>
+            </w:r>
+          </w:p>
+        </w:tc>
+        <w:tc>
+          <w:tcPr>
+            <w:tcW w:w="1720" w:type="dxa"/>
+            <w:tcBorders>
+              <w:top w:val="nil"/>
+              <w:left w:val="nil"/>
+              <w:bottom w:val="single" w:sz="4" w:space="0" w:color="auto"/>
+              <w:right w:val="single" w:sz="4" w:space="0" w:color="auto"/>
+            </w:tcBorders>
+            <w:shd w:val="clear" w:color="000000" w:fill="DCE6F1"/>
+            <w:noWrap/>
+            <w:vAlign w:val="bottom"/>
+            <w:hideMark/>
+          </w:tcPr>
+          <w:p>
+            <w:pPr>
+              <w:spacing w:after="0" w:line="240" w:lineRule="auto"/>
+              <w:rPr>
+                <w:color w:val="000000"/>
+              </w:rPr>
+            </w:pPr>
+            <w:r>
+              <w:rPr>
+                <w:color w:val="000000"/>
+              </w:rPr>
+              <w:t>tdzamora</w:t>
+            </w:r>
+          </w:p>
+        </w:tc>
+      </w:tr>
+    </w:tbl>
+    <w:p>
+      <w:pPr>
+        <w:spacing w:after="0" w:line="240" w:lineRule="auto"/>
+        <w:contextualSpacing/>
+        <w:rPr>
+          <w:rFonts w:asciiTheme="minorHAnsi" w:hAnsiTheme="minorHAnsi"/>
+        </w:rPr>
+      </w:pPr>
+    </w:p>
+    <w:p>
+      <w:pPr>
+        <w:pStyle w:val="Heading1"/>
+        <w:spacing w:before="0"/>
+        <w:contextualSpacing/>
+        <w:rPr>
+          <w:rFonts w:asciiTheme="minorHAnsi" w:hAnsiTheme="minorHAnsi"/>
+          <w:sz w:val="32"/>
+          <w:szCs w:val="32"/>
+        </w:rPr>
+      </w:pPr>
+      <w:r>
+        <w:rPr>
+          <w:rFonts w:asciiTheme="minorHAnsi" w:hAnsiTheme="minorHAnsi"/>
+          <w:sz w:val="32"/>
+          <w:szCs w:val="32"/>
+        </w:rPr>
+        <w:t>Change History</w:t>
+      </w:r>
+      <w:r>
+        <w:rPr>
+          <w:rFonts w:asciiTheme="minorHAnsi" w:hAnsiTheme="minorHAnsi"/>
+          <w:sz w:val="32"/>
+          <w:szCs w:val="32"/>
+        </w:rPr>
+        <w:t>:</w:t>
+      </w:r>
+    </w:p>
+    <w:p>
+      <w:pPr>
+        <w:spacing w:after="0" w:line="240" w:lineRule="auto"/>
+      </w:pPr>
+    </w:p>
+    <w:p>
+      <w:pPr>
+        <w:spacing w:after="0" w:line="240" w:lineRule="auto"/>
+      </w:pPr>
+      <w:r>
+        <w:rPr>
+          <w:noProof/>
+        </w:rPr>
+        <w:drawing>
+          <wp:inline distT="0" distB="0" distL="0" distR="0" wp14:anchorId="2F969E6B" wp14:editId="40482A5D">
+            <wp:extent cx="5943600" cy="4392295"/>
+            <wp:effectExtent l="0" t="0" r="0" b="8255"/>
+            <wp:docPr id="1" name="Picture 1"/>
+            <wp:cNvGraphicFramePr>
+              <a:graphicFrameLocks xmlns:a="http://schemas.openxmlformats.org/drawingml/2006/main" noChangeAspect="1"/>
+            </wp:cNvGraphicFramePr>
+            <a:graphic xmlns:a="http://schemas.openxmlformats.org/drawingml/2006/main">
+              <a:graphicData uri="http://schemas.openxmlformats.org/drawingml/2006/picture">
+                <pic:pic xmlns:pic="http://schemas.openxmlformats.org/drawingml/2006/picture">
+                  <pic:nvPicPr>
+                    <pic:cNvPr id="0" name=""/>
+                    <pic:cNvPicPr/>
+                  </pic:nvPicPr>
+                  <pic:blipFill>
+                    <a:blip r:embed="rId9"/>
+                    <a:stretch>
+                      <a:fillRect/>
+                    </a:stretch>
+                  </pic:blipFill>
+                  <pic:spPr>
+                    <a:xfrm>
+                      <a:off x="0" y="0"/>
+                      <a:ext cx="5943600" cy="4392295"/>
+                    </a:xfrm>
+                    <a:prstGeom prst="rect">
+                      <a:avLst/>
+                    </a:prstGeom>
+                  </pic:spPr>
+                </pic:pic>
+              </a:graphicData>
+            </a:graphic>
+          </wp:inline>
+        </w:drawing>
+      </w:r>
+    </w:p>
+    <w:p>
+      <w:pPr>
+        <w:spacing w:after="0" w:line="240" w:lineRule="auto"/>
+      </w:pPr>
+    </w:p>
+    <w:p>
+      <w:pPr>
+        <w:spacing w:after="0" w:line="240" w:lineRule="auto"/>
+      </w:pPr>
+    </w:p>
+    <w:p>
+      <w:pPr>
+        <w:spacing w:after="0" w:line="240" w:lineRule="auto"/>
+      </w:pPr>
+    </w:p>
+    <w:p>
+      <w:pPr>
+        <w:spacing w:after="0" w:line="240" w:lineRule="auto"/>
+      </w:pPr>
+      <w:r>
+        <w:rPr>
+          <w:noProof/>
+        </w:rPr>
+        <w:lastRenderedPageBreak/>
+        <w:drawing>
+          <wp:inline distT="0" distB="0" distL="0" distR="0" wp14:anchorId="2B8E142B" wp14:editId="04A87C0F">
+            <wp:extent cx="5943600" cy="4372610"/>
+            <wp:effectExtent l="0" t="0" r="0" b="8890"/>
+            <wp:docPr id="2" name="Picture 2"/>
+            <wp:cNvGraphicFramePr>
+              <a:graphicFrameLocks xmlns:a="http://schemas.openxmlformats.org/drawingml/2006/main" noChangeAspect="1"/>
+            </wp:cNvGraphicFramePr>
+            <a:graphic xmlns:a="http://schemas.openxmlformats.org/drawingml/2006/main">
+              <a:graphicData uri="http://schemas.openxmlformats.org/drawingml/2006/picture">
+                <pic:pic xmlns:pic="http://schemas.openxmlformats.org/drawingml/2006/picture">
+                  <pic:nvPicPr>
+                    <pic:cNvPr id="0" name=""/>
+                    <pic:cNvPicPr/>
+                  </pic:nvPicPr>
+                  <pic:blipFill>
+                    <a:blip r:embed="rId10"/>
+                    <a:stretch>
+                      <a:fillRect/>
+                    </a:stretch>
+                  </pic:blipFill>
+                  <pic:spPr>
+                    <a:xfrm>
+                      <a:off x="0" y="0"/>
+                      <a:ext cx="5943600" cy="4372610"/>
+                    </a:xfrm>
+                    <a:prstGeom prst="rect">
+                      <a:avLst/>
+                    </a:prstGeom>
+                  </pic:spPr>
+                </pic:pic>
+              </a:graphicData>
+            </a:graphic>
+          </wp:inline>
+        </w:drawing>
+      </w:r>
+    </w:p>
+    <w:p>
+      <w:pPr>
+        <w:spacing w:after="0" w:line="240" w:lineRule="auto"/>
+      </w:pPr>
       <w:bookmarkStart w:id="0" w:name="_GoBack"/>
       <w:bookmarkEnd w:id="0"/>
     </w:p>
     <w:sectPr>
-      <w:headerReference w:type="default" r:id="rId9"/>
-      <w:footerReference w:type="default" r:id="rId10"/>
+      <w:headerReference w:type="default" r:id="rId11"/>
+      <w:footerReference w:type="default" r:id="rId12"/>
       <w:pgSz w:w="12240" w:h="15840"/>
       <w:pgMar w:top="720" w:right="720" w:bottom="777" w:left="720" w:header="0" w:footer="720" w:gutter="0"/>
       <w:cols w:space="720"/>
@@ -262,7 +707,7 @@
         <w:sz w:val="16"/>
         <w:szCs w:val="16"/>
       </w:rPr>
-      <w:t>1</w:t>
+      <w:t>2</w:t>
     </w:r>
     <w:r>
       <w:rPr>

</xml_diff>